<commit_message>
fix the Timer fix the timer and highlight some completed skills
</commit_message>
<xml_diff>
--- a/process/Yunhao Chen Object Oriented Game Planning Sheet.docx
+++ b/process/Yunhao Chen Object Oriented Game Planning Sheet.docx
@@ -1919,6 +1919,7 @@
                 <w:lang w:val="en-US" w:eastAsia="zh-CN"/>
               </w:rPr>
             </w:pPr>
+            <w:bookmarkStart w:id="1" w:name="OLE_LINK2"/>
             <w:r>
               <w:rPr>
                 <w:lang w:val="en-US" w:eastAsia="zh-CN"/>
@@ -2003,6 +2004,7 @@
               </w:rPr>
               <w:t>Complete game</w:t>
             </w:r>
+            <w:bookmarkEnd w:id="1"/>
           </w:p>
         </w:tc>
         <w:tc>
@@ -4209,30 +4211,28 @@
               <w:spacing w:before="22"/>
               <w:ind w:left="220" w:hangingChars="100" w:hanging="220"/>
               <w:rPr>
+                <w:highlight w:val="yellow"/>
                 <w:lang w:val="en-US" w:eastAsia="zh-CN"/>
               </w:rPr>
             </w:pPr>
             <w:r>
               <w:rPr>
+                <w:highlight w:val="yellow"/>
                 <w:lang w:val="en-US" w:eastAsia="zh-CN"/>
               </w:rPr>
-              <w:t xml:space="preserve">2.10 </w:t>
-            </w:r>
-            <w:r>
-              <w:rPr>
+              <w:t>2.10 A</w:t>
+            </w:r>
+            <w:r>
+              <w:rPr>
+                <w:rFonts w:hint="eastAsia"/>
+                <w:highlight w:val="yellow"/>
                 <w:lang w:val="en-US" w:eastAsia="zh-CN"/>
               </w:rPr>
-              <w:t>A</w:t>
-            </w:r>
-            <w:r>
-              <w:rPr>
-                <w:rFonts w:hint="eastAsia"/>
-                <w:lang w:val="en-US" w:eastAsia="zh-CN"/>
-              </w:rPr>
               <w:t>nswer</w:t>
             </w:r>
             <w:r>
               <w:rPr>
+                <w:highlight w:val="yellow"/>
                 <w:lang w:val="en-US" w:eastAsia="zh-CN"/>
               </w:rPr>
               <w:t xml:space="preserve"> questions</w:t>
@@ -4248,89 +4248,131 @@
               <w:autoSpaceDN w:val="0"/>
               <w:spacing w:before="22"/>
               <w:ind w:left="220" w:hangingChars="100" w:hanging="220"/>
-            </w:pPr>
-            <w:r>
+              <w:rPr>
+                <w:highlight w:val="yellow"/>
+              </w:rPr>
+            </w:pPr>
+            <w:r>
+              <w:rPr>
+                <w:highlight w:val="yellow"/>
+              </w:rPr>
               <w:t>What’s</w:t>
             </w:r>
             <w:r>
               <w:rPr>
                 <w:spacing w:val="-4"/>
-              </w:rPr>
-              <w:t xml:space="preserve"> </w:t>
-            </w:r>
-            <w:r>
+                <w:highlight w:val="yellow"/>
+              </w:rPr>
+              <w:t xml:space="preserve"> </w:t>
+            </w:r>
+            <w:r>
+              <w:rPr>
+                <w:highlight w:val="yellow"/>
+              </w:rPr>
               <w:t>the</w:t>
             </w:r>
             <w:r>
               <w:rPr>
                 <w:spacing w:val="-2"/>
-              </w:rPr>
-              <w:t xml:space="preserve"> </w:t>
-            </w:r>
-            <w:r>
+                <w:highlight w:val="yellow"/>
+              </w:rPr>
+              <w:t xml:space="preserve"> </w:t>
+            </w:r>
+            <w:r>
+              <w:rPr>
+                <w:highlight w:val="yellow"/>
+              </w:rPr>
               <w:t>difference</w:t>
             </w:r>
             <w:r>
               <w:rPr>
                 <w:spacing w:val="-6"/>
-              </w:rPr>
-              <w:t xml:space="preserve"> </w:t>
-            </w:r>
-            <w:r>
+                <w:highlight w:val="yellow"/>
+              </w:rPr>
+              <w:t xml:space="preserve"> </w:t>
+            </w:r>
+            <w:r>
+              <w:rPr>
+                <w:highlight w:val="yellow"/>
+              </w:rPr>
               <w:t>between</w:t>
             </w:r>
             <w:r>
               <w:rPr>
                 <w:spacing w:val="-4"/>
-              </w:rPr>
-              <w:t xml:space="preserve"> </w:t>
-            </w:r>
-            <w:r>
+                <w:highlight w:val="yellow"/>
+              </w:rPr>
+              <w:t xml:space="preserve"> </w:t>
+            </w:r>
+            <w:r>
+              <w:rPr>
+                <w:highlight w:val="yellow"/>
+              </w:rPr>
               <w:t>a for</w:t>
             </w:r>
             <w:r>
               <w:rPr>
                 <w:spacing w:val="-3"/>
-              </w:rPr>
-              <w:t xml:space="preserve"> </w:t>
-            </w:r>
-            <w:r>
+                <w:highlight w:val="yellow"/>
+              </w:rPr>
+              <w:t xml:space="preserve"> </w:t>
+            </w:r>
+            <w:r>
+              <w:rPr>
+                <w:highlight w:val="yellow"/>
+              </w:rPr>
               <w:t>loop</w:t>
             </w:r>
             <w:r>
               <w:rPr>
                 <w:spacing w:val="-7"/>
-              </w:rPr>
-              <w:t xml:space="preserve"> </w:t>
-            </w:r>
-            <w:r>
+                <w:highlight w:val="yellow"/>
+              </w:rPr>
+              <w:t xml:space="preserve"> </w:t>
+            </w:r>
+            <w:r>
+              <w:rPr>
+                <w:highlight w:val="yellow"/>
+              </w:rPr>
               <w:t>and</w:t>
             </w:r>
             <w:r>
               <w:rPr>
                 <w:spacing w:val="-5"/>
-              </w:rPr>
-              <w:t xml:space="preserve"> </w:t>
-            </w:r>
-            <w:r>
+                <w:highlight w:val="yellow"/>
+              </w:rPr>
+              <w:t xml:space="preserve"> </w:t>
+            </w:r>
+            <w:r>
+              <w:rPr>
+                <w:highlight w:val="yellow"/>
+              </w:rPr>
               <w:t>a</w:t>
             </w:r>
             <w:r>
               <w:rPr>
                 <w:spacing w:val="-3"/>
-              </w:rPr>
-              <w:t xml:space="preserve"> </w:t>
-            </w:r>
-            <w:r>
+                <w:highlight w:val="yellow"/>
+              </w:rPr>
+              <w:t xml:space="preserve"> </w:t>
+            </w:r>
+            <w:r>
+              <w:rPr>
+                <w:highlight w:val="yellow"/>
+              </w:rPr>
               <w:t>while</w:t>
             </w:r>
             <w:r>
               <w:rPr>
                 <w:spacing w:val="-3"/>
-              </w:rPr>
-              <w:t xml:space="preserve"> </w:t>
-            </w:r>
-            <w:r>
+                <w:highlight w:val="yellow"/>
+              </w:rPr>
+              <w:t xml:space="preserve"> </w:t>
+            </w:r>
+            <w:r>
+              <w:rPr>
+                <w:highlight w:val="yellow"/>
+              </w:rPr>
               <w:t xml:space="preserve">loop? </w:t>
             </w:r>
           </w:p>
@@ -4343,62 +4385,92 @@
               <w:autoSpaceDE w:val="0"/>
               <w:autoSpaceDN w:val="0"/>
               <w:spacing w:before="20"/>
-            </w:pPr>
-            <w:r>
+              <w:rPr>
+                <w:highlight w:val="yellow"/>
+              </w:rPr>
+            </w:pPr>
+            <w:r>
+              <w:rPr>
+                <w:highlight w:val="yellow"/>
+              </w:rPr>
               <w:t>What’s</w:t>
             </w:r>
             <w:r>
               <w:rPr>
                 <w:spacing w:val="-8"/>
-              </w:rPr>
-              <w:t xml:space="preserve"> </w:t>
-            </w:r>
-            <w:r>
+                <w:highlight w:val="yellow"/>
+              </w:rPr>
+              <w:t xml:space="preserve"> </w:t>
+            </w:r>
+            <w:r>
+              <w:rPr>
+                <w:highlight w:val="yellow"/>
+              </w:rPr>
               <w:t>the</w:t>
             </w:r>
             <w:r>
               <w:rPr>
                 <w:spacing w:val="-6"/>
-              </w:rPr>
-              <w:t xml:space="preserve"> </w:t>
-            </w:r>
-            <w:r>
+                <w:highlight w:val="yellow"/>
+              </w:rPr>
+              <w:t xml:space="preserve"> </w:t>
+            </w:r>
+            <w:r>
+              <w:rPr>
+                <w:highlight w:val="yellow"/>
+              </w:rPr>
               <w:t>difference</w:t>
             </w:r>
             <w:r>
               <w:rPr>
                 <w:spacing w:val="-9"/>
-              </w:rPr>
-              <w:t xml:space="preserve"> </w:t>
-            </w:r>
-            <w:r>
+                <w:highlight w:val="yellow"/>
+              </w:rPr>
+              <w:t xml:space="preserve"> </w:t>
+            </w:r>
+            <w:r>
+              <w:rPr>
+                <w:highlight w:val="yellow"/>
+              </w:rPr>
               <w:t>between</w:t>
             </w:r>
             <w:r>
               <w:rPr>
                 <w:spacing w:val="-8"/>
-              </w:rPr>
-              <w:t xml:space="preserve"> </w:t>
-            </w:r>
-            <w:r>
+                <w:highlight w:val="yellow"/>
+              </w:rPr>
+              <w:t xml:space="preserve"> </w:t>
+            </w:r>
+            <w:r>
+              <w:rPr>
+                <w:highlight w:val="yellow"/>
+              </w:rPr>
               <w:t>parameters</w:t>
             </w:r>
             <w:r>
               <w:rPr>
                 <w:spacing w:val="-7"/>
-              </w:rPr>
-              <w:t xml:space="preserve"> </w:t>
-            </w:r>
-            <w:r>
+                <w:highlight w:val="yellow"/>
+              </w:rPr>
+              <w:t xml:space="preserve"> </w:t>
+            </w:r>
+            <w:r>
+              <w:rPr>
+                <w:highlight w:val="yellow"/>
+              </w:rPr>
               <w:t>and</w:t>
             </w:r>
             <w:r>
               <w:rPr>
                 <w:spacing w:val="-8"/>
-              </w:rPr>
-              <w:t xml:space="preserve"> </w:t>
-            </w:r>
-            <w:r>
+                <w:highlight w:val="yellow"/>
+              </w:rPr>
+              <w:t xml:space="preserve"> </w:t>
+            </w:r>
+            <w:r>
+              <w:rPr>
+                <w:highlight w:val="yellow"/>
+              </w:rPr>
               <w:t>arguments?</w:t>
             </w:r>
           </w:p>
@@ -4411,80 +4483,118 @@
               <w:autoSpaceDE w:val="0"/>
               <w:autoSpaceDN w:val="0"/>
               <w:spacing w:line="267" w:lineRule="exact"/>
-            </w:pPr>
-            <w:r>
+              <w:rPr>
+                <w:highlight w:val="yellow"/>
+              </w:rPr>
+            </w:pPr>
+            <w:r>
+              <w:rPr>
+                <w:highlight w:val="yellow"/>
+              </w:rPr>
               <w:t>What’s</w:t>
             </w:r>
             <w:r>
               <w:rPr>
                 <w:spacing w:val="-4"/>
-              </w:rPr>
-              <w:t xml:space="preserve"> </w:t>
-            </w:r>
-            <w:r>
+                <w:highlight w:val="yellow"/>
+              </w:rPr>
+              <w:t xml:space="preserve"> </w:t>
+            </w:r>
+            <w:r>
+              <w:rPr>
+                <w:highlight w:val="yellow"/>
+              </w:rPr>
               <w:t>the</w:t>
             </w:r>
             <w:r>
               <w:rPr>
                 <w:spacing w:val="-2"/>
-              </w:rPr>
-              <w:t xml:space="preserve"> </w:t>
-            </w:r>
-            <w:r>
+                <w:highlight w:val="yellow"/>
+              </w:rPr>
+              <w:t xml:space="preserve"> </w:t>
+            </w:r>
+            <w:r>
+              <w:rPr>
+                <w:highlight w:val="yellow"/>
+              </w:rPr>
               <w:t>difference</w:t>
             </w:r>
             <w:r>
               <w:rPr>
                 <w:spacing w:val="-5"/>
-              </w:rPr>
-              <w:t xml:space="preserve"> </w:t>
-            </w:r>
-            <w:r>
+                <w:highlight w:val="yellow"/>
+              </w:rPr>
+              <w:t xml:space="preserve"> </w:t>
+            </w:r>
+            <w:r>
+              <w:rPr>
+                <w:highlight w:val="yellow"/>
+              </w:rPr>
               <w:t>between</w:t>
             </w:r>
             <w:r>
               <w:rPr>
                 <w:spacing w:val="-5"/>
-              </w:rPr>
-              <w:t xml:space="preserve"> </w:t>
-            </w:r>
-            <w:r>
+                <w:highlight w:val="yellow"/>
+              </w:rPr>
+              <w:t xml:space="preserve"> </w:t>
+            </w:r>
+            <w:r>
+              <w:rPr>
+                <w:highlight w:val="yellow"/>
+              </w:rPr>
               <w:t>a</w:t>
             </w:r>
             <w:r>
               <w:rPr>
                 <w:spacing w:val="-3"/>
-              </w:rPr>
-              <w:t xml:space="preserve"> </w:t>
-            </w:r>
-            <w:r>
+                <w:highlight w:val="yellow"/>
+              </w:rPr>
+              <w:t xml:space="preserve"> </w:t>
+            </w:r>
+            <w:r>
+              <w:rPr>
+                <w:highlight w:val="yellow"/>
+              </w:rPr>
               <w:t>class</w:t>
             </w:r>
             <w:r>
               <w:rPr>
                 <w:spacing w:val="-3"/>
-              </w:rPr>
-              <w:t xml:space="preserve"> </w:t>
-            </w:r>
-            <w:r>
+                <w:highlight w:val="yellow"/>
+              </w:rPr>
+              <w:t xml:space="preserve"> </w:t>
+            </w:r>
+            <w:r>
+              <w:rPr>
+                <w:highlight w:val="yellow"/>
+              </w:rPr>
               <w:t>and</w:t>
             </w:r>
             <w:r>
               <w:rPr>
                 <w:spacing w:val="-4"/>
-              </w:rPr>
-              <w:t xml:space="preserve"> </w:t>
-            </w:r>
-            <w:r>
+                <w:highlight w:val="yellow"/>
+              </w:rPr>
+              <w:t xml:space="preserve"> </w:t>
+            </w:r>
+            <w:r>
+              <w:rPr>
+                <w:highlight w:val="yellow"/>
+              </w:rPr>
               <w:t>an</w:t>
             </w:r>
             <w:r>
               <w:rPr>
                 <w:spacing w:val="-7"/>
-              </w:rPr>
-              <w:t xml:space="preserve"> </w:t>
-            </w:r>
-            <w:r>
+                <w:highlight w:val="yellow"/>
+              </w:rPr>
+              <w:t xml:space="preserve"> </w:t>
+            </w:r>
+            <w:r>
+              <w:rPr>
+                <w:highlight w:val="yellow"/>
+              </w:rPr>
               <w:t>object?</w:t>
             </w:r>
           </w:p>
@@ -4497,98 +4607,144 @@
               <w:autoSpaceDE w:val="0"/>
               <w:autoSpaceDN w:val="0"/>
               <w:spacing w:before="21"/>
-            </w:pPr>
-            <w:r>
+              <w:rPr>
+                <w:highlight w:val="yellow"/>
+              </w:rPr>
+            </w:pPr>
+            <w:r>
+              <w:rPr>
+                <w:highlight w:val="yellow"/>
+              </w:rPr>
               <w:t>What</w:t>
             </w:r>
             <w:r>
               <w:rPr>
                 <w:spacing w:val="-2"/>
-              </w:rPr>
-              <w:t xml:space="preserve"> </w:t>
-            </w:r>
-            <w:r>
+                <w:highlight w:val="yellow"/>
+              </w:rPr>
+              <w:t xml:space="preserve"> </w:t>
+            </w:r>
+            <w:r>
+              <w:rPr>
+                <w:highlight w:val="yellow"/>
+              </w:rPr>
               <w:t>is</w:t>
             </w:r>
             <w:r>
               <w:rPr>
                 <w:spacing w:val="-2"/>
-              </w:rPr>
-              <w:t xml:space="preserve"> </w:t>
-            </w:r>
-            <w:r>
+                <w:highlight w:val="yellow"/>
+              </w:rPr>
+              <w:t xml:space="preserve"> </w:t>
+            </w:r>
+            <w:r>
+              <w:rPr>
+                <w:highlight w:val="yellow"/>
+              </w:rPr>
               <w:t>a</w:t>
             </w:r>
             <w:r>
               <w:rPr>
                 <w:spacing w:val="-4"/>
-              </w:rPr>
-              <w:t xml:space="preserve"> </w:t>
-            </w:r>
-            <w:r>
+                <w:highlight w:val="yellow"/>
+              </w:rPr>
+              <w:t xml:space="preserve"> </w:t>
+            </w:r>
+            <w:r>
+              <w:rPr>
+                <w:highlight w:val="yellow"/>
+              </w:rPr>
               <w:t>constructor</w:t>
             </w:r>
             <w:r>
               <w:rPr>
                 <w:spacing w:val="-5"/>
-              </w:rPr>
-              <w:t xml:space="preserve"> </w:t>
-            </w:r>
-            <w:r>
+                <w:highlight w:val="yellow"/>
+              </w:rPr>
+              <w:t xml:space="preserve"> </w:t>
+            </w:r>
+            <w:r>
+              <w:rPr>
+                <w:highlight w:val="yellow"/>
+              </w:rPr>
               <w:t>function?</w:t>
             </w:r>
             <w:r>
               <w:rPr>
                 <w:spacing w:val="-4"/>
-              </w:rPr>
-              <w:t xml:space="preserve"> </w:t>
-            </w:r>
-            <w:r>
+                <w:highlight w:val="yellow"/>
+              </w:rPr>
+              <w:t xml:space="preserve"> </w:t>
+            </w:r>
+            <w:r>
+              <w:rPr>
+                <w:highlight w:val="yellow"/>
+              </w:rPr>
               <w:t>What</w:t>
             </w:r>
             <w:r>
               <w:rPr>
                 <w:spacing w:val="-1"/>
-              </w:rPr>
-              <w:t xml:space="preserve"> </w:t>
-            </w:r>
-            <w:r>
+                <w:highlight w:val="yellow"/>
+              </w:rPr>
+              <w:t xml:space="preserve"> </w:t>
+            </w:r>
+            <w:r>
+              <w:rPr>
+                <w:highlight w:val="yellow"/>
+              </w:rPr>
               <w:t>does</w:t>
             </w:r>
             <w:r>
               <w:rPr>
                 <w:spacing w:val="-1"/>
-              </w:rPr>
-              <w:t xml:space="preserve"> </w:t>
-            </w:r>
-            <w:r>
+                <w:highlight w:val="yellow"/>
+              </w:rPr>
+              <w:t xml:space="preserve"> </w:t>
+            </w:r>
+            <w:r>
+              <w:rPr>
+                <w:highlight w:val="yellow"/>
+              </w:rPr>
               <w:t>it</w:t>
             </w:r>
             <w:r>
               <w:rPr>
                 <w:spacing w:val="-2"/>
-              </w:rPr>
-              <w:t xml:space="preserve"> </w:t>
-            </w:r>
-            <w:r>
+                <w:highlight w:val="yellow"/>
+              </w:rPr>
+              <w:t xml:space="preserve"> </w:t>
+            </w:r>
+            <w:r>
+              <w:rPr>
+                <w:highlight w:val="yellow"/>
+              </w:rPr>
               <w:t>do</w:t>
             </w:r>
             <w:r>
               <w:rPr>
                 <w:spacing w:val="-2"/>
-              </w:rPr>
-              <w:t xml:space="preserve"> </w:t>
-            </w:r>
-            <w:r>
+                <w:highlight w:val="yellow"/>
+              </w:rPr>
+              <w:t xml:space="preserve"> </w:t>
+            </w:r>
+            <w:r>
+              <w:rPr>
+                <w:highlight w:val="yellow"/>
+              </w:rPr>
               <w:t>and</w:t>
             </w:r>
             <w:r>
               <w:rPr>
                 <w:spacing w:val="-5"/>
-              </w:rPr>
-              <w:t xml:space="preserve"> </w:t>
-            </w:r>
-            <w:r>
+                <w:highlight w:val="yellow"/>
+              </w:rPr>
+              <w:t xml:space="preserve"> </w:t>
+            </w:r>
+            <w:r>
+              <w:rPr>
+                <w:highlight w:val="yellow"/>
+              </w:rPr>
               <w:t>when?</w:t>
             </w:r>
           </w:p>
@@ -4601,100 +4757,144 @@
               <w:autoSpaceDE w:val="0"/>
               <w:autoSpaceDN w:val="0"/>
               <w:spacing w:before="23"/>
-            </w:pPr>
-            <w:r>
+              <w:rPr>
+                <w:highlight w:val="yellow"/>
+              </w:rPr>
+            </w:pPr>
+            <w:r>
+              <w:rPr>
+                <w:highlight w:val="yellow"/>
+              </w:rPr>
               <w:t>Why</w:t>
             </w:r>
             <w:r>
               <w:rPr>
                 <w:spacing w:val="-5"/>
-              </w:rPr>
-              <w:t xml:space="preserve"> </w:t>
-            </w:r>
-            <w:r>
+                <w:highlight w:val="yellow"/>
+              </w:rPr>
+              <w:t xml:space="preserve"> </w:t>
+            </w:r>
+            <w:r>
+              <w:rPr>
+                <w:highlight w:val="yellow"/>
+              </w:rPr>
               <w:t>should</w:t>
             </w:r>
             <w:r>
               <w:rPr>
                 <w:spacing w:val="-5"/>
-              </w:rPr>
-              <w:t xml:space="preserve"> </w:t>
-            </w:r>
-            <w:r>
+                <w:highlight w:val="yellow"/>
+              </w:rPr>
+              <w:t xml:space="preserve"> </w:t>
+            </w:r>
+            <w:r>
+              <w:rPr>
+                <w:highlight w:val="yellow"/>
+              </w:rPr>
               <w:t>each</w:t>
             </w:r>
             <w:r>
               <w:rPr>
                 <w:spacing w:val="-3"/>
-              </w:rPr>
-              <w:t xml:space="preserve"> </w:t>
-            </w:r>
-            <w:r>
+                <w:highlight w:val="yellow"/>
+              </w:rPr>
+              <w:t xml:space="preserve"> </w:t>
+            </w:r>
+            <w:r>
+              <w:rPr>
+                <w:highlight w:val="yellow"/>
+              </w:rPr>
               <w:t>class</w:t>
             </w:r>
             <w:r>
               <w:rPr>
                 <w:spacing w:val="-2"/>
-              </w:rPr>
-              <w:t xml:space="preserve"> </w:t>
-            </w:r>
-            <w:r>
+                <w:highlight w:val="yellow"/>
+              </w:rPr>
+              <w:t xml:space="preserve"> </w:t>
+            </w:r>
+            <w:r>
+              <w:rPr>
+                <w:highlight w:val="yellow"/>
+              </w:rPr>
               <w:t>have</w:t>
             </w:r>
             <w:r>
               <w:rPr>
                 <w:spacing w:val="-1"/>
-              </w:rPr>
-              <w:t xml:space="preserve"> </w:t>
-            </w:r>
-            <w:r>
+                <w:highlight w:val="yellow"/>
+              </w:rPr>
+              <w:t xml:space="preserve"> </w:t>
+            </w:r>
+            <w:r>
+              <w:rPr>
+                <w:highlight w:val="yellow"/>
+              </w:rPr>
               <w:t>its</w:t>
             </w:r>
             <w:r>
               <w:rPr>
                 <w:spacing w:val="-3"/>
-              </w:rPr>
-              <w:t xml:space="preserve"> </w:t>
-            </w:r>
-            <w:r>
+                <w:highlight w:val="yellow"/>
+              </w:rPr>
+              <w:t xml:space="preserve"> </w:t>
+            </w:r>
+            <w:r>
+              <w:rPr>
+                <w:highlight w:val="yellow"/>
+              </w:rPr>
               <w:t>own</w:t>
             </w:r>
             <w:r>
               <w:rPr>
                 <w:spacing w:val="-2"/>
-              </w:rPr>
-              <w:t xml:space="preserve"> </w:t>
-            </w:r>
-            <w:r>
+                <w:highlight w:val="yellow"/>
+              </w:rPr>
+              <w:t xml:space="preserve"> </w:t>
+            </w:r>
+            <w:r>
+              <w:rPr>
+                <w:highlight w:val="yellow"/>
+              </w:rPr>
               <w:t>tab</w:t>
             </w:r>
             <w:r>
               <w:rPr>
                 <w:spacing w:val="-6"/>
-              </w:rPr>
-              <w:t xml:space="preserve"> </w:t>
-            </w:r>
-            <w:r>
+                <w:highlight w:val="yellow"/>
+              </w:rPr>
+              <w:t xml:space="preserve"> </w:t>
+            </w:r>
+            <w:r>
+              <w:rPr>
+                <w:highlight w:val="yellow"/>
+              </w:rPr>
               <w:t>in</w:t>
             </w:r>
             <w:r>
               <w:rPr>
                 <w:spacing w:val="-3"/>
-              </w:rPr>
-              <w:t xml:space="preserve"> </w:t>
-            </w:r>
-            <w:r>
+                <w:highlight w:val="yellow"/>
+              </w:rPr>
+              <w:t xml:space="preserve"> </w:t>
+            </w:r>
+            <w:r>
+              <w:rPr>
+                <w:highlight w:val="yellow"/>
+              </w:rPr>
               <w:t>Processing?</w:t>
             </w:r>
           </w:p>
           <w:p>
             <w:pPr>
               <w:rPr>
-                <w:lang w:eastAsia="zh-CN"/>
-              </w:rPr>
-            </w:pPr>
-            <w:r>
-              <w:rPr>
+                <w:highlight w:val="yellow"/>
+                <w:lang w:eastAsia="zh-CN"/>
+              </w:rPr>
+            </w:pPr>
+            <w:r>
+              <w:rPr>
+                <w:highlight w:val="yellow"/>
                 <w:lang w:eastAsia="zh-CN"/>
               </w:rPr>
               <w:t xml:space="preserve">What’s the difference between an array and an </w:t>
@@ -4702,6 +4902,7 @@
             <w:proofErr w:type="spellStart"/>
             <w:r>
               <w:rPr>
+                <w:highlight w:val="yellow"/>
                 <w:lang w:eastAsia="zh-CN"/>
               </w:rPr>
               <w:t>ArrayList</w:t>
@@ -4709,6 +4910,7 @@
             <w:proofErr w:type="spellEnd"/>
             <w:r>
               <w:rPr>
+                <w:highlight w:val="yellow"/>
                 <w:lang w:eastAsia="zh-CN"/>
               </w:rPr>
               <w:t>?</w:t>
@@ -4717,11 +4919,13 @@
           <w:p>
             <w:pPr>
               <w:rPr>
-                <w:lang w:eastAsia="zh-CN"/>
-              </w:rPr>
-            </w:pPr>
-            <w:r>
-              <w:rPr>
+                <w:highlight w:val="yellow"/>
+                <w:lang w:eastAsia="zh-CN"/>
+              </w:rPr>
+            </w:pPr>
+            <w:r>
+              <w:rPr>
+                <w:highlight w:val="yellow"/>
                 <w:lang w:eastAsia="zh-CN"/>
               </w:rPr>
               <w:t>Why would you want to go through a list backwards, decrementing the index?</w:t>
@@ -4730,11 +4934,13 @@
           <w:p>
             <w:pPr>
               <w:rPr>
-                <w:lang w:eastAsia="zh-CN"/>
-              </w:rPr>
-            </w:pPr>
-            <w:r>
-              <w:rPr>
+                <w:highlight w:val="yellow"/>
+                <w:lang w:eastAsia="zh-CN"/>
+              </w:rPr>
+            </w:pPr>
+            <w:r>
+              <w:rPr>
+                <w:highlight w:val="yellow"/>
                 <w:lang w:eastAsia="zh-CN"/>
               </w:rPr>
               <w:t xml:space="preserve">When should you use </w:t>
@@ -4742,6 +4948,7 @@
             <w:proofErr w:type="spellStart"/>
             <w:r>
               <w:rPr>
+                <w:highlight w:val="yellow"/>
                 <w:lang w:eastAsia="zh-CN"/>
               </w:rPr>
               <w:t>PVector</w:t>
@@ -4749,6 +4956,7 @@
             <w:proofErr w:type="spellEnd"/>
             <w:r>
               <w:rPr>
+                <w:highlight w:val="yellow"/>
                 <w:lang w:eastAsia="zh-CN"/>
               </w:rPr>
               <w:t xml:space="preserve"> instead of float variables?</w:t>
@@ -4762,6 +4970,7 @@
             </w:pPr>
             <w:r>
               <w:rPr>
+                <w:highlight w:val="yellow"/>
                 <w:lang w:eastAsia="zh-CN"/>
               </w:rPr>
               <w:t>What is a normalized vector, why is it useful?</w:t>

</xml_diff>